<commit_message>
versão final (para arrumar no word)
</commit_message>
<xml_diff>
--- a/enajus/_book/enajus-submit.docx
+++ b/enajus/_book/enajus-submit.docx
@@ -19,7 +19,7 @@
       <w:bookmarkStart w:id="22" w:name="tema-de-submissao-desempenho-em-organizacoes-da-justica-relatorio"/>
       <w:bookmarkEnd w:id="22"/>
       <w:r>
-        <w:t xml:space="preserve">Tema de submissão: Desempenho em organizações da justiça / Relatório</w:t>
+        <w:t xml:space="preserve">Tema de submissão: Desempenho em organizações da Justiça / Relatório</w:t>
       </w:r>
     </w:p>
     <w:p>
@@ -106,7 +106,7 @@
         <w:pStyle w:val="FirstParagraph"/>
       </w:pPr>
       <w:r>
-        <w:t xml:space="preserve">O presente estudo tem como objetivo geral fornecer insumos quantitativos para analisar o tema da especialização de varas empresariais. Por conta da existência de critérios de criação de varas, que serão explicitados na sequência, duas atividades receberão maior atenção no decorrer do relatório, sendo elas i) estimar o volume de processos empresariais distribuídos por ano nas 45 varas cíveis do Foro Central e ii) propor uma métrica de esforço do juíz em um processo e comparar o esforço médio em processos empresariais contra o esforço médio em processos não empresariais.</w:t>
+        <w:t xml:space="preserve">O presente estudo tem como objetivo geral fornecer insumos quantitativos para analisar o tema da especialização de varas empresariais. Por conta da existência de critérios de criação de varas, que serão explicitados na sequência, duas atividades receberão maior atenção no decorrer do relatório, sendo elas i) estimar o volume de processos empresariais distribuídos por ano nas 45 varas cíveis do Foro Central e ii) propor uma métrica de esforço do juiz em um processo e comparar o esforço médio em processos empresariais contra o esforço médio em processos não empresariais.</w:t>
       </w:r>
     </w:p>
     <w:p>
@@ -188,7 +188,15 @@
         <w:pStyle w:val="TextBody"/>
       </w:pPr>
       <w:r>
-        <w:t xml:space="preserve">As seguintes informações foram fornecidas pela Secretaria de Tecnologia de Informação (STI) do TJSP: Número do processo; Autor; Réu; Vara; Assunto, segundo as categorias descritas na tabela unificada de assuntos do Conselho Nacional de Justiça (CNJ); Classe, segundo as categorias descritas na tabela unificada de assuntos do CNJ; Data de distribuição; Lista de movimentações contendo data da movimentação e título da movimentação, remotamente inspirado nas categorias descritas na tabela unificada de movimentações do CNJ.</w:t>
+        <w:t xml:space="preserve">As seguintes informações foram fornecidas pela Secretaria de Tecnologia da Informação (STI) do TJSP: Número do processo; Autor; Réu; Vara; Assunto, segundo as categorias descritas na tabela unificada de assuntos do Conselho Nacional de Justiça (CNJ); Classe, segundo as categorias descritas na tabela unificada de classes do CNJ; Data de distribuição; Lista de movimentações contendo data da movimentação e título da movimentação, remotamente inspirado nas categorias descritas na tabela unificada de movimentações do CNJ.</w:t>
+      </w:r>
+    </w:p>
+    <w:p>
+      <w:pPr>
+        <w:pStyle w:val="TextBody"/>
+      </w:pPr>
+      <w:r>
+        <w:t xml:space="preserve">Para mensurar intervalos de tempo dos processos levantados, foi necessário adotar uma metodologia para tratar os dados de movimentações dos processos. Isso foi feito através da reclassificação de todos os títulos das movimentações, separando-se os intervalos de tempo que gerariam demanda dos magistrados do restante das movimentações. Para lidar com o alto volume de dados (mais de 11 milhões de linhas), utilizamos expressões regulares aos títulos das movimentações, que são formas de representar diversas combinações de texto (letras maiúsculas e minúsculas, acentos, sinônimos etc) a partir de padrões simplificados.</w:t>
       </w:r>
     </w:p>
     <w:p>
@@ -276,6 +284,14 @@
     </w:p>
     <w:p>
       <w:pPr>
+        <w:pStyle w:val="TextBody"/>
+      </w:pPr>
+      <w:r>
+        <w:t xml:space="preserve">A cifra oculta também pode ser estimada por modelos mais sofisticados. Ao invés de considerar somente a quantidade de casos corretamente classificada, seria possível adicionar variáveis extraídas de petições iniciais, dados dos serventuários das varas e até mesmo informações das partes. Um modelo que considera todas essas variáveis pode ser utilizado não só para estimar o valor da cifra oculta, mas também para predizer a classificação dos casos individualizados. Estes modelos podem ser utilizados para classificação automática dos documentos, economizando tempo do judiciário e fornecendo resultados mais precisos.</w:t>
+      </w:r>
+    </w:p>
+    <w:p>
+      <w:pPr>
         <w:pStyle w:val="Heading1"/>
       </w:pPr>
       <w:bookmarkStart w:id="29" w:name="mensuracao-do-esforco-do-juiz-em-cada-processo"/>
@@ -345,7 +361,7 @@
         <w:pStyle w:val="TextBody"/>
       </w:pPr>
       <w:r>
-        <w:t xml:space="preserve">Seguindo essa linha de raciocínio e considerando a finalidade desse estudo, a criação de varas especializadas, vamos definir viscosidade processual como o tempo gasto para a tomada de decisão dos magistrados. Em termos mais precisos, considere</w:t>
+        <w:t xml:space="preserve">Seguindo essa linha de raciocínio e considerando a finalidade do estudo, a criação de varas especializadas, vamos definir viscosidade processual como o tempo gasto para a tomada de decisão dos magistrados. Em termos mais precisos, considere</w:t>
       </w:r>
       <w:r>
         <w:t xml:space="preserve"> </w:t>
@@ -731,7 +747,7 @@
         <w:pStyle w:val="TextBody"/>
       </w:pPr>
       <w:r>
-        <w:t xml:space="preserve">Um exemplo comum desse tipo de análise é o estudo de tempos de falha de equipamentos (por exemplo, lâmpadas domésticas). Como por vezes é inviável aguardar a quebra de todos equipamentos de uma amostra, no momento da análise temos equipamentos que falharam (denominados falhas) e equipamentos que falharão no futuro (denominados dados censurados à direita). Essa análise é importante, pois ignorar os equipamentos que ainda não falharm pode levar à subestimação dos tempos de falha. As censuras fornecem informação parcial sobre os maiores tempos que poderiam ocorrer se o tempo de observação fosse maior.</w:t>
+        <w:t xml:space="preserve">Um exemplo comum desse tipo de análise é o estudo de tempos de falha de equipamentos (por exemplo, lâmpadas domésticas). Como por vezes é inviável aguardar a quebra de todos equipamentos de uma amostra, no momento da análise temos equipamentos que falharam (denominados falhas) e equipamentos que falharão no futuro (denominados dados censurados à direita). Essa análise é importante, pois ignorar os equipamentos que ainda não falharam pode levar à subestimação dos tempos de falha. As censuras fornecem informação parcial sobre os maiores tempos que poderiam ocorrer se o tempo de observação fosse maior.</w:t>
       </w:r>
     </w:p>
     <w:p>
@@ -1867,7 +1883,7 @@
         <w:pStyle w:val="FirstParagraph"/>
       </w:pPr>
       <w:r>
-        <w:t xml:space="preserve">No dia 06 de dezembro de 2017, o TJSP instalou a 1ª e 2ª Varas Empresariais e de Conflitos Relacionados à Arbitragem e a 3ª Vara de Falências e Recuperações Judiciais da capital. O presente estudo foi o principal insumo utilizado para aprovar a criação das varas, já que trabalhos anteriores não conseguiram criar uma métrica para a complexidade dos casos e.</w:t>
+        <w:t xml:space="preserve">No dia 06 de dezembro de 2017, o TJSP instalou a 1ª e 2ª Varas Empresariais e de Conflitos Relacionados à Arbitragem e a 3ª Vara de Falências e Recuperações Judiciais da capital. O presente estudo foi o principal insumo utilizado para aprovar a criação das varas, já que trabalhos anteriores não conseguiram criar uma métrica para a complexidade dos casos.</w:t>
       </w:r>
     </w:p>
     <w:p>
@@ -4070,7 +4086,7 @@
     </w:lvl>
   </w:abstractNum>
   <w:abstractNum w:abstractNumId="990">
-    <w:nsid w:val="124947c5"/>
+    <w:nsid w:val="17218276"/>
     <w:multiLevelType w:val="multilevel"/>
     <w:lvl w:ilvl="0">
       <w:numFmt w:val="bullet"/>

</xml_diff>

<commit_message>
last details and submission PDF
</commit_message>
<xml_diff>
--- a/enajus/_book/enajus-submit.docx
+++ b/enajus/_book/enajus-submit.docx
@@ -1987,7 +1987,7 @@
               <w:jc w:val="left"/>
             </w:pPr>
             <w:r>
-              <w:t xml:space="preserve">Lei nAo 9.609 de 19/02/1988, eLei nAo 9.279, de 14/05/1996</w:t>
+              <w:t xml:space="preserve">Lei no 9.609 de 19/02/1988, eLei no 9.279, de 14/05/1996</w:t>
             </w:r>
           </w:p>
         </w:tc>
@@ -2029,7 +2029,7 @@
               <w:jc w:val="left"/>
             </w:pPr>
             <w:r>
-              <w:t xml:space="preserve">arts 2Ao, II, 94 A 237</w:t>
+              <w:t xml:space="preserve">arts 2o, II, 94 A 237</w:t>
             </w:r>
           </w:p>
         </w:tc>
@@ -2064,7 +2064,7 @@
               <w:jc w:val="left"/>
             </w:pPr>
             <w:r>
-              <w:t xml:space="preserve">arts 2Ao, III, 122 a 216</w:t>
+              <w:t xml:space="preserve">arts 2o, III, 122 a 216</w:t>
             </w:r>
           </w:p>
         </w:tc>
@@ -2099,7 +2099,7 @@
               <w:jc w:val="left"/>
             </w:pPr>
             <w:r>
-              <w:t xml:space="preserve">arts 2Ao, I, 229 a 237</w:t>
+              <w:t xml:space="preserve">arts 2o, I, 229 a 237</w:t>
             </w:r>
           </w:p>
         </w:tc>
@@ -2112,18 +2112,18 @@
               <w:jc w:val="left"/>
             </w:pPr>
             <w:r>
-              <w:t xml:space="preserve">AnA?nima</w:t>
-            </w:r>
-          </w:p>
-        </w:tc>
-        <w:tc>
-          <w:p>
-            <w:pPr>
-              <w:pStyle w:val="Compact"/>
-              <w:jc w:val="left"/>
-            </w:pPr>
-            <w:r>
-              <w:t xml:space="preserve">Lei nAo 10.406/02 (CA3digo Civil) -</w:t>
+              <w:t xml:space="preserve">Anonima</w:t>
+            </w:r>
+          </w:p>
+        </w:tc>
+        <w:tc>
+          <w:p>
+            <w:pPr>
+              <w:pStyle w:val="Compact"/>
+              <w:jc w:val="left"/>
+            </w:pPr>
+            <w:r>
+              <w:t xml:space="preserve">Lei no 10.406/02 (Codigo Civil) -</w:t>
             </w:r>
           </w:p>
         </w:tc>
@@ -2158,7 +2158,7 @@
               <w:jc w:val="left"/>
             </w:pPr>
             <w:r>
-              <w:t xml:space="preserve">Lei nAo 10.406/02 (CA3digo Civil) -</w:t>
+              <w:t xml:space="preserve">Lei no 10.406/02 (Codigo Civil) -</w:t>
             </w:r>
           </w:p>
         </w:tc>
@@ -2182,18 +2182,18 @@
               <w:jc w:val="left"/>
             </w:pPr>
             <w:r>
-              <w:t xml:space="preserve">Comandita por AA?A?es</w:t>
-            </w:r>
-          </w:p>
-        </w:tc>
-        <w:tc>
-          <w:p>
-            <w:pPr>
-              <w:pStyle w:val="Compact"/>
-              <w:jc w:val="left"/>
-            </w:pPr>
-            <w:r>
-              <w:t xml:space="preserve">Lei nAo 10.406/02 (CA3digo Civil) -</w:t>
+              <w:t xml:space="preserve">Comandita por Acoes</w:t>
+            </w:r>
+          </w:p>
+        </w:tc>
+        <w:tc>
+          <w:p>
+            <w:pPr>
+              <w:pStyle w:val="Compact"/>
+              <w:jc w:val="left"/>
+            </w:pPr>
+            <w:r>
+              <w:t xml:space="preserve">Lei no 10.406/02 (Codigo Civil) -</w:t>
             </w:r>
           </w:p>
         </w:tc>
@@ -2228,7 +2228,7 @@
               <w:jc w:val="left"/>
             </w:pPr>
             <w:r>
-              <w:t xml:space="preserve">Lei nAo 10.406/02 (CA3digo Civil) -</w:t>
+              <w:t xml:space="preserve">Lei no 10.406/02 (Codigo Civil) -</w:t>
             </w:r>
           </w:p>
         </w:tc>
@@ -2252,18 +2252,18 @@
               <w:jc w:val="left"/>
             </w:pPr>
             <w:r>
-              <w:t xml:space="preserve">Conta de ParticipaA?A?o</w:t>
-            </w:r>
-          </w:p>
-        </w:tc>
-        <w:tc>
-          <w:p>
-            <w:pPr>
-              <w:pStyle w:val="Compact"/>
-              <w:jc w:val="left"/>
-            </w:pPr>
-            <w:r>
-              <w:t xml:space="preserve">Lei nAo 10.406/02 (CA3digo Civil) -</w:t>
+              <w:t xml:space="preserve">Conta de Participacao</w:t>
+            </w:r>
+          </w:p>
+        </w:tc>
+        <w:tc>
+          <w:p>
+            <w:pPr>
+              <w:pStyle w:val="Compact"/>
+              <w:jc w:val="left"/>
+            </w:pPr>
+            <w:r>
+              <w:t xml:space="preserve">Lei no 10.406/02 (Codigo Civil) -</w:t>
             </w:r>
           </w:p>
         </w:tc>
@@ -2298,7 +2298,7 @@
               <w:jc w:val="left"/>
             </w:pPr>
             <w:r>
-              <w:t xml:space="preserve">Lei nAo 10.406/02 (CA3digo Civil) -</w:t>
+              <w:t xml:space="preserve">Lei no 10.406/02 (Codigo Civil) -</w:t>
             </w:r>
           </w:p>
         </w:tc>
@@ -2368,7 +2368,7 @@
               <w:jc w:val="left"/>
             </w:pPr>
             <w:r>
-              <w:t xml:space="preserve">Lei nAo 10.406/02 (CA3digo Civil) -</w:t>
+              <w:t xml:space="preserve">Lei no 10.406/02 (Codigo Civil) -</w:t>
             </w:r>
           </w:p>
         </w:tc>
@@ -2403,7 +2403,7 @@
               <w:jc w:val="left"/>
             </w:pPr>
             <w:r>
-              <w:t xml:space="preserve">Lei nAo 10.406/02 (CA3digo Civil) -</w:t>
+              <w:t xml:space="preserve">Lei no 10.406/02 (Codigo Civil) -</w:t>
             </w:r>
           </w:p>
         </w:tc>
@@ -2438,7 +2438,7 @@
               <w:jc w:val="left"/>
             </w:pPr>
             <w:r>
-              <w:t xml:space="preserve">Lei nAo 10.406/02 (CA3digo Civil) -</w:t>
+              <w:t xml:space="preserve">Lei no 10.406/02 (Codigo Civil) -</w:t>
             </w:r>
           </w:p>
         </w:tc>
@@ -2473,7 +2473,7 @@
               <w:jc w:val="left"/>
             </w:pPr>
             <w:r>
-              <w:t xml:space="preserve">Lei nAo 10.406/02 (CA3digo Civil) -</w:t>
+              <w:t xml:space="preserve">Lei no 10.406/02 (Codigo Civil) -</w:t>
             </w:r>
           </w:p>
         </w:tc>
@@ -2497,18 +2497,18 @@
               <w:jc w:val="left"/>
             </w:pPr>
             <w:r>
-              <w:t xml:space="preserve">AlteraA?A?o de capital</w:t>
-            </w:r>
-          </w:p>
-        </w:tc>
-        <w:tc>
-          <w:p>
-            <w:pPr>
-              <w:pStyle w:val="Compact"/>
-              <w:jc w:val="left"/>
-            </w:pPr>
-            <w:r>
-              <w:t xml:space="preserve">Lei nAo 10.406/02 (CA3digo Civil) -: .</w:t>
+              <w:t xml:space="preserve">Alteracao de capital</w:t>
+            </w:r>
+          </w:p>
+        </w:tc>
+        <w:tc>
+          <w:p>
+            <w:pPr>
+              <w:pStyle w:val="Compact"/>
+              <w:jc w:val="left"/>
+            </w:pPr>
+            <w:r>
+              <w:t xml:space="preserve">Lei no 10.406/02 (Codigo Civil) -: .</w:t>
             </w:r>
           </w:p>
         </w:tc>
@@ -2532,18 +2532,18 @@
               <w:jc w:val="left"/>
             </w:pPr>
             <w:r>
-              <w:t xml:space="preserve">ApuraA?A?o de haveres</w:t>
-            </w:r>
-          </w:p>
-        </w:tc>
-        <w:tc>
-          <w:p>
-            <w:pPr>
-              <w:pStyle w:val="Compact"/>
-              <w:jc w:val="left"/>
-            </w:pPr>
-            <w:r>
-              <w:t xml:space="preserve">Lei nAo 10.406/02</w:t>
+              <w:t xml:space="preserve">Apuracao de haveres</w:t>
+            </w:r>
+          </w:p>
+        </w:tc>
+        <w:tc>
+          <w:p>
+            <w:pPr>
+              <w:pStyle w:val="Compact"/>
+              <w:jc w:val="left"/>
+            </w:pPr>
+            <w:r>
+              <w:t xml:space="preserve">Lei no 10.406/02</w:t>
             </w:r>
           </w:p>
         </w:tc>
@@ -2567,18 +2567,18 @@
               <w:jc w:val="left"/>
             </w:pPr>
             <w:r>
-              <w:t xml:space="preserve">CisA?o</w:t>
-            </w:r>
-          </w:p>
-        </w:tc>
-        <w:tc>
-          <w:p>
-            <w:pPr>
-              <w:pStyle w:val="Compact"/>
-              <w:jc w:val="left"/>
-            </w:pPr>
-            <w:r>
-              <w:t xml:space="preserve">Lei nAo 10.406/02 (CA3digo Civil) -</w:t>
+              <w:t xml:space="preserve">Cisao</w:t>
+            </w:r>
+          </w:p>
+        </w:tc>
+        <w:tc>
+          <w:p>
+            <w:pPr>
+              <w:pStyle w:val="Compact"/>
+              <w:jc w:val="left"/>
+            </w:pPr>
+            <w:r>
+              <w:t xml:space="preserve">Lei no 10.406/02 (Codigo Civil) -</w:t>
             </w:r>
           </w:p>
         </w:tc>
@@ -2602,18 +2602,18 @@
               <w:jc w:val="left"/>
             </w:pPr>
             <w:r>
-              <w:t xml:space="preserve">ColigaA?A?o</w:t>
-            </w:r>
-          </w:p>
-        </w:tc>
-        <w:tc>
-          <w:p>
-            <w:pPr>
-              <w:pStyle w:val="Compact"/>
-              <w:jc w:val="left"/>
-            </w:pPr>
-            <w:r>
-              <w:t xml:space="preserve">Lei nAo 10.406/02 (CA3digo Civil) -</w:t>
+              <w:t xml:space="preserve">Coligacao</w:t>
+            </w:r>
+          </w:p>
+        </w:tc>
+        <w:tc>
+          <w:p>
+            <w:pPr>
+              <w:pStyle w:val="Compact"/>
+              <w:jc w:val="left"/>
+            </w:pPr>
+            <w:r>
+              <w:t xml:space="preserve">Lei no 10.406/02 (Codigo Civil) -</w:t>
             </w:r>
           </w:p>
         </w:tc>
@@ -2637,18 +2637,18 @@
               <w:jc w:val="left"/>
             </w:pPr>
             <w:r>
-              <w:t xml:space="preserve">ConstituiA?A?o</w:t>
-            </w:r>
-          </w:p>
-        </w:tc>
-        <w:tc>
-          <w:p>
-            <w:pPr>
-              <w:pStyle w:val="Compact"/>
-              <w:jc w:val="left"/>
-            </w:pPr>
-            <w:r>
-              <w:t xml:space="preserve">Lei nAo 10.406/02 (CA3digo Civil) - .</w:t>
+              <w:t xml:space="preserve">Constituicao</w:t>
+            </w:r>
+          </w:p>
+        </w:tc>
+        <w:tc>
+          <w:p>
+            <w:pPr>
+              <w:pStyle w:val="Compact"/>
+              <w:jc w:val="left"/>
+            </w:pPr>
+            <w:r>
+              <w:t xml:space="preserve">Lei no 10.406/02 (Codigo Civil) - .</w:t>
             </w:r>
           </w:p>
         </w:tc>
@@ -2672,18 +2672,18 @@
               <w:jc w:val="left"/>
             </w:pPr>
             <w:r>
-              <w:t xml:space="preserve">DissoluA?A?o</w:t>
-            </w:r>
-          </w:p>
-        </w:tc>
-        <w:tc>
-          <w:p>
-            <w:pPr>
-              <w:pStyle w:val="Compact"/>
-              <w:jc w:val="left"/>
-            </w:pPr>
-            <w:r>
-              <w:t xml:space="preserve">Lei nAo 10.406/02 (CA3digo Civil) - .</w:t>
+              <w:t xml:space="preserve">Dissolucao</w:t>
+            </w:r>
+          </w:p>
+        </w:tc>
+        <w:tc>
+          <w:p>
+            <w:pPr>
+              <w:pStyle w:val="Compact"/>
+              <w:jc w:val="left"/>
+            </w:pPr>
+            <w:r>
+              <w:t xml:space="preserve">Lei no 10.406/02 (Codigo Civil) - .</w:t>
             </w:r>
           </w:p>
         </w:tc>
@@ -2707,18 +2707,18 @@
               <w:jc w:val="left"/>
             </w:pPr>
             <w:r>
-              <w:t xml:space="preserve">FusA?o</w:t>
-            </w:r>
-          </w:p>
-        </w:tc>
-        <w:tc>
-          <w:p>
-            <w:pPr>
-              <w:pStyle w:val="Compact"/>
-              <w:jc w:val="left"/>
-            </w:pPr>
-            <w:r>
-              <w:t xml:space="preserve">Lei nAo 10.406/02 (CA3digo Civil) - .</w:t>
+              <w:t xml:space="preserve">Fusao</w:t>
+            </w:r>
+          </w:p>
+        </w:tc>
+        <w:tc>
+          <w:p>
+            <w:pPr>
+              <w:pStyle w:val="Compact"/>
+              <w:jc w:val="left"/>
+            </w:pPr>
+            <w:r>
+              <w:t xml:space="preserve">Lei no 10.406/02 (Codigo Civil) - .</w:t>
             </w:r>
           </w:p>
         </w:tc>
@@ -2742,18 +2742,18 @@
               <w:jc w:val="left"/>
             </w:pPr>
             <w:r>
-              <w:t xml:space="preserve">IncorporaA?A?o</w:t>
-            </w:r>
-          </w:p>
-        </w:tc>
-        <w:tc>
-          <w:p>
-            <w:pPr>
-              <w:pStyle w:val="Compact"/>
-              <w:jc w:val="left"/>
-            </w:pPr>
-            <w:r>
-              <w:t xml:space="preserve">Lei nAo 10.406/02 (CA3digo Civil) -</w:t>
+              <w:t xml:space="preserve">Incorporacao</w:t>
+            </w:r>
+          </w:p>
+        </w:tc>
+        <w:tc>
+          <w:p>
+            <w:pPr>
+              <w:pStyle w:val="Compact"/>
+              <w:jc w:val="left"/>
+            </w:pPr>
+            <w:r>
+              <w:t xml:space="preserve">Lei no 10.406/02 (Codigo Civil) -</w:t>
             </w:r>
           </w:p>
         </w:tc>
@@ -2777,18 +2777,18 @@
               <w:jc w:val="left"/>
             </w:pPr>
             <w:r>
-              <w:t xml:space="preserve">Ingresso e ExclusA?o dos SA3cios na Sociedade</w:t>
-            </w:r>
-          </w:p>
-        </w:tc>
-        <w:tc>
-          <w:p>
-            <w:pPr>
-              <w:pStyle w:val="Compact"/>
-              <w:jc w:val="left"/>
-            </w:pPr>
-            <w:r>
-              <w:t xml:space="preserve">Lei nAo 10.406/02 (CA3digo Civil) -</w:t>
+              <w:t xml:space="preserve">Ingresso e Exclusao dos Socios na Sociedade</w:t>
+            </w:r>
+          </w:p>
+        </w:tc>
+        <w:tc>
+          <w:p>
+            <w:pPr>
+              <w:pStyle w:val="Compact"/>
+              <w:jc w:val="left"/>
+            </w:pPr>
+            <w:r>
+              <w:t xml:space="preserve">Lei no 10.406/02 (Codigo Civil) -</w:t>
             </w:r>
           </w:p>
         </w:tc>
@@ -2812,18 +2812,18 @@
               <w:jc w:val="left"/>
             </w:pPr>
             <w:r>
-              <w:t xml:space="preserve">LiquidaA?A?o</w:t>
-            </w:r>
-          </w:p>
-        </w:tc>
-        <w:tc>
-          <w:p>
-            <w:pPr>
-              <w:pStyle w:val="Compact"/>
-              <w:jc w:val="left"/>
-            </w:pPr>
-            <w:r>
-              <w:t xml:space="preserve">Lei nAo 10.406/02 (CA3digo Civil) -</w:t>
+              <w:t xml:space="preserve">Liquidacao</w:t>
+            </w:r>
+          </w:p>
+        </w:tc>
+        <w:tc>
+          <w:p>
+            <w:pPr>
+              <w:pStyle w:val="Compact"/>
+              <w:jc w:val="left"/>
+            </w:pPr>
+            <w:r>
+              <w:t xml:space="preserve">Lei no 10.406/02 (Codigo Civil) -</w:t>
             </w:r>
           </w:p>
         </w:tc>
@@ -2847,18 +2847,18 @@
               <w:jc w:val="left"/>
             </w:pPr>
             <w:r>
-              <w:t xml:space="preserve">Responsabilidade dos sA3cios e administradores</w:t>
-            </w:r>
-          </w:p>
-        </w:tc>
-        <w:tc>
-          <w:p>
-            <w:pPr>
-              <w:pStyle w:val="Compact"/>
-              <w:jc w:val="left"/>
-            </w:pPr>
-            <w:r>
-              <w:t xml:space="preserve">Lei nAo 10.406/02 (CA3digo Civil) -</w:t>
+              <w:t xml:space="preserve">Responsabilidade dos socios e administradores</w:t>
+            </w:r>
+          </w:p>
+        </w:tc>
+        <w:tc>
+          <w:p>
+            <w:pPr>
+              <w:pStyle w:val="Compact"/>
+              <w:jc w:val="left"/>
+            </w:pPr>
+            <w:r>
+              <w:t xml:space="preserve">Lei no 10.406/02 (Codigo Civil) -</w:t>
             </w:r>
           </w:p>
         </w:tc>
@@ -2882,18 +2882,18 @@
               <w:jc w:val="left"/>
             </w:pPr>
             <w:r>
-              <w:t xml:space="preserve">TransferAancia de cotas</w:t>
-            </w:r>
-          </w:p>
-        </w:tc>
-        <w:tc>
-          <w:p>
-            <w:pPr>
-              <w:pStyle w:val="Compact"/>
-              <w:jc w:val="left"/>
-            </w:pPr>
-            <w:r>
-              <w:t xml:space="preserve">Lei nAo 10.406/02 (CA3digo Civil) -</w:t>
+              <w:t xml:space="preserve">Transferencia de cotas</w:t>
+            </w:r>
+          </w:p>
+        </w:tc>
+        <w:tc>
+          <w:p>
+            <w:pPr>
+              <w:pStyle w:val="Compact"/>
+              <w:jc w:val="left"/>
+            </w:pPr>
+            <w:r>
+              <w:t xml:space="preserve">Lei no 10.406/02 (Codigo Civil) -</w:t>
             </w:r>
           </w:p>
         </w:tc>
@@ -2917,18 +2917,18 @@
               <w:jc w:val="left"/>
             </w:pPr>
             <w:r>
-              <w:t xml:space="preserve">TransformaA?A?o</w:t>
-            </w:r>
-          </w:p>
-        </w:tc>
-        <w:tc>
-          <w:p>
-            <w:pPr>
-              <w:pStyle w:val="Compact"/>
-              <w:jc w:val="left"/>
-            </w:pPr>
-            <w:r>
-              <w:t xml:space="preserve">Lei nAo 10.406/02 (CA3digo Civil) -</w:t>
+              <w:t xml:space="preserve">Transformacao</w:t>
+            </w:r>
+          </w:p>
+        </w:tc>
+        <w:tc>
+          <w:p>
+            <w:pPr>
+              <w:pStyle w:val="Compact"/>
+              <w:jc w:val="left"/>
+            </w:pPr>
+            <w:r>
+              <w:t xml:space="preserve">Lei no 10.406/02 (Codigo Civil) -</w:t>
             </w:r>
           </w:p>
         </w:tc>
@@ -2952,18 +2952,18 @@
               <w:jc w:val="left"/>
             </w:pPr>
             <w:r>
-              <w:t xml:space="preserve">AgAancie e DistribuiA?A?o</w:t>
-            </w:r>
-          </w:p>
-        </w:tc>
-        <w:tc>
-          <w:p>
-            <w:pPr>
-              <w:pStyle w:val="Compact"/>
-              <w:jc w:val="left"/>
-            </w:pPr>
-            <w:r>
-              <w:t xml:space="preserve">Lei nAo 10.406/02 (CA3digo Civil) -</w:t>
+              <w:t xml:space="preserve">Agencie e Distribuicao</w:t>
+            </w:r>
+          </w:p>
+        </w:tc>
+        <w:tc>
+          <w:p>
+            <w:pPr>
+              <w:pStyle w:val="Compact"/>
+              <w:jc w:val="left"/>
+            </w:pPr>
+            <w:r>
+              <w:t xml:space="preserve">Lei no 10.406/02 (Codigo Civil) -</w:t>
             </w:r>
           </w:p>
         </w:tc>
@@ -2998,18 +2998,18 @@
               <w:jc w:val="left"/>
             </w:pPr>
             <w:r>
-              <w:t xml:space="preserve">Lei Federal nAo 8955/94;</w:t>
-            </w:r>
-          </w:p>
-        </w:tc>
-        <w:tc>
-          <w:p>
-            <w:pPr>
-              <w:pStyle w:val="Compact"/>
-              <w:jc w:val="left"/>
-            </w:pPr>
-            <w:r>
-              <w:t xml:space="preserve">art 2Ao</w:t>
+              <w:t xml:space="preserve">Lei Federal no 8955/94;</w:t>
+            </w:r>
+          </w:p>
+        </w:tc>
+        <w:tc>
+          <w:p>
+            <w:pPr>
+              <w:pStyle w:val="Compact"/>
+              <w:jc w:val="left"/>
+            </w:pPr>
+            <w:r>
+              <w:t xml:space="preserve">art 2o</w:t>
             </w:r>
           </w:p>
         </w:tc>
@@ -3022,18 +3022,18 @@
               <w:jc w:val="left"/>
             </w:pPr>
             <w:r>
-              <w:t xml:space="preserve">DebAantures</w:t>
-            </w:r>
-          </w:p>
-        </w:tc>
-        <w:tc>
-          <w:p>
-            <w:pPr>
-              <w:pStyle w:val="Compact"/>
-              <w:jc w:val="left"/>
-            </w:pPr>
-            <w:r>
-              <w:t xml:space="preserve">Lei Federal nAo 6404/76, art. 72;</w:t>
+              <w:t xml:space="preserve">Debentures</w:t>
+            </w:r>
+          </w:p>
+        </w:tc>
+        <w:tc>
+          <w:p>
+            <w:pPr>
+              <w:pStyle w:val="Compact"/>
+              <w:jc w:val="left"/>
+            </w:pPr>
+            <w:r>
+              <w:t xml:space="preserve">Lei Federal no 6404/76, art. 72;</w:t>
             </w:r>
           </w:p>
         </w:tc>
@@ -3057,18 +3057,18 @@
               <w:jc w:val="left"/>
             </w:pPr>
             <w:r>
-              <w:t xml:space="preserve">AssemblACia</w:t>
-            </w:r>
-          </w:p>
-        </w:tc>
-        <w:tc>
-          <w:p>
-            <w:pPr>
-              <w:pStyle w:val="Compact"/>
-              <w:jc w:val="left"/>
-            </w:pPr>
-            <w:r>
-              <w:t xml:space="preserve">Lei nAo 10.406/02 (CA3digo Civil) %u2013</w:t>
+              <w:t xml:space="preserve">Assembleia</w:t>
+            </w:r>
+          </w:p>
+        </w:tc>
+        <w:tc>
+          <w:p>
+            <w:pPr>
+              <w:pStyle w:val="Compact"/>
+              <w:jc w:val="left"/>
+            </w:pPr>
+            <w:r>
+              <w:t xml:space="preserve">Lei no 10.406/02 (Codigo Civil) %u2013</w:t>
             </w:r>
           </w:p>
         </w:tc>
@@ -3092,7 +3092,7 @@
               <w:jc w:val="left"/>
             </w:pPr>
             <w:r>
-              <w:t xml:space="preserve">AssemblACia</w:t>
+              <w:t xml:space="preserve">Assembleia</w:t>
             </w:r>
           </w:p>
         </w:tc>
@@ -3127,7 +3127,7 @@
               <w:jc w:val="left"/>
             </w:pPr>
             <w:r>
-              <w:t xml:space="preserve">AdministraA?A?o de heranA?a</w:t>
+              <w:t xml:space="preserve">Administracao de heranca</w:t>
             </w:r>
           </w:p>
         </w:tc>
@@ -3162,7 +3162,7 @@
               <w:jc w:val="left"/>
             </w:pPr>
             <w:r>
-              <w:t xml:space="preserve">InventA!rio e Partilha</w:t>
+              <w:t xml:space="preserve">Inventario e Partilha</w:t>
             </w:r>
           </w:p>
         </w:tc>
@@ -3197,7 +3197,7 @@
               <w:jc w:val="left"/>
             </w:pPr>
             <w:r>
-              <w:t xml:space="preserve">Nulidade e AnulaA?A?o de Partilha e AdjudicaA?A?o de HeranA?a</w:t>
+              <w:t xml:space="preserve">Nulidade e Anulacao de Partilha e Adjudicacao de Heranca</w:t>
             </w:r>
           </w:p>
         </w:tc>
@@ -3232,29 +3232,29 @@
               <w:jc w:val="left"/>
             </w:pPr>
             <w:r>
-              <w:t xml:space="preserve">Sub-rogaA?A?o de Vinculo</w:t>
-            </w:r>
-          </w:p>
-        </w:tc>
-        <w:tc>
-          <w:p>
-            <w:pPr>
-              <w:pStyle w:val="Compact"/>
-              <w:jc w:val="left"/>
-            </w:pPr>
-            <w:r>
-              <w:t xml:space="preserve">Lei 10406/02 (CA3digo Civil e Lei 5869/73 (CA3digo de Processo Civil)</w:t>
-            </w:r>
-          </w:p>
-        </w:tc>
-        <w:tc>
-          <w:p>
-            <w:pPr>
-              <w:pStyle w:val="Compact"/>
-              <w:jc w:val="left"/>
-            </w:pPr>
-            <w:r>
-              <w:t xml:space="preserve">CC, art 1911, parA!grafo Aonico; CPC, art 1112, II</w:t>
+              <w:t xml:space="preserve">Sub-rogacao de Vinculo</w:t>
+            </w:r>
+          </w:p>
+        </w:tc>
+        <w:tc>
+          <w:p>
+            <w:pPr>
+              <w:pStyle w:val="Compact"/>
+              <w:jc w:val="left"/>
+            </w:pPr>
+            <w:r>
+              <w:t xml:space="preserve">Lei 10406/02 (Codigo Civil e Lei 5869/73 (Codigo de Processo Civil)</w:t>
+            </w:r>
+          </w:p>
+        </w:tc>
+        <w:tc>
+          <w:p>
+            <w:pPr>
+              <w:pStyle w:val="Compact"/>
+              <w:jc w:val="left"/>
+            </w:pPr>
+            <w:r>
+              <w:t xml:space="preserve">CC, art 1911, paragrafo unico; CPC, art 1112, II</w:t>
             </w:r>
           </w:p>
         </w:tc>
@@ -3267,7 +3267,7 @@
               <w:jc w:val="left"/>
             </w:pPr>
             <w:r>
-              <w:t xml:space="preserve">Cometidos por Meio de Marca, TA-tulo de Estabelecimento e Sinal de Propaganda</w:t>
+              <w:t xml:space="preserve">Cometidos por Meio de Marca, Titulo de Estabelecimento e Sinal de Propaganda</w:t>
             </w:r>
           </w:p>
         </w:tc>
@@ -3337,7 +3337,7 @@
               <w:jc w:val="left"/>
             </w:pPr>
             <w:r>
-              <w:t xml:space="preserve">Contra IndicaA?A?es GeogrA!ficas e Demais IndicaA?A?es</w:t>
+              <w:t xml:space="preserve">Contra Indicacoes Geograficas e Demais Indicacoes</w:t>
             </w:r>
           </w:p>
         </w:tc>
@@ -3407,7 +3407,7 @@
               <w:jc w:val="left"/>
             </w:pPr>
             <w:r>
-              <w:t xml:space="preserve">Contra Patente de InvenA?A?o</w:t>
+              <w:t xml:space="preserve">Contra Patente de Invencao</w:t>
             </w:r>
           </w:p>
         </w:tc>
@@ -3442,7 +3442,7 @@
               <w:jc w:val="left"/>
             </w:pPr>
             <w:r>
-              <w:t xml:space="preserve">De ConcorrAancia Desleal</w:t>
+              <w:t xml:space="preserve">De Concorrencia Desleal</w:t>
             </w:r>
           </w:p>
         </w:tc>
@@ -3477,7 +3477,7 @@
               <w:jc w:val="left"/>
             </w:pPr>
             <w:r>
-              <w:t xml:space="preserve">Crimes Cometidos por Meio de Marca, TA-tulo de Estabelecimento e Sinal de Propaganda</w:t>
+              <w:t xml:space="preserve">Crimes Cometidos por Meio de Marca, Titulo de Estabelecimento e Sinal de Propaganda</w:t>
             </w:r>
           </w:p>
         </w:tc>
@@ -3547,7 +3547,7 @@
               <w:jc w:val="left"/>
             </w:pPr>
             <w:r>
-              <w:t xml:space="preserve">Crimes contra IndicaA?A?es GeeogrA!ficas e Demais IndicaA?A?es</w:t>
+              <w:t xml:space="preserve">Crimes contra Indicacoes Geeograficas e Demais Indicacoes</w:t>
             </w:r>
           </w:p>
         </w:tc>
@@ -3617,7 +3617,7 @@
               <w:jc w:val="left"/>
             </w:pPr>
             <w:r>
-              <w:t xml:space="preserve">Crimes contra Patente de InvenA?A?o</w:t>
+              <w:t xml:space="preserve">Crimes contra Patente de Invencao</w:t>
             </w:r>
           </w:p>
         </w:tc>
@@ -3652,7 +3652,7 @@
               <w:jc w:val="left"/>
             </w:pPr>
             <w:r>
-              <w:t xml:space="preserve">Crimes de ConcorrAancia Desleal</w:t>
+              <w:t xml:space="preserve">Crimes de Concorrencia Desleal</w:t>
             </w:r>
           </w:p>
         </w:tc>
@@ -4086,7 +4086,7 @@
     </w:lvl>
   </w:abstractNum>
   <w:abstractNum w:abstractNumId="990">
-    <w:nsid w:val="17218276"/>
+    <w:nsid w:val="b74fb5d8"/>
     <w:multiLevelType w:val="multilevel"/>
     <w:lvl w:ilvl="0">
       <w:numFmt w:val="bullet"/>

</xml_diff>